<commit_message>
include Fenechs data and a hierarchical fit
</commit_message>
<xml_diff>
--- a/templates/Mittelteil.docx
+++ b/templates/Mittelteil.docx
@@ -4,15 +4,51 @@
   <w:body>
     <w:p>
       <w:pPr>
+        <w:pStyle w:val="Titel"/>
+      </w:pPr>
+      <w:proofErr w:type="spellStart"/>
+      <w:r>
+        <w:t>Titel</w:t>
+      </w:r>
+      <w:proofErr w:type="spellEnd"/>
+    </w:p>
+    <w:p>
+      <w:pPr>
+        <w:pStyle w:val="Untertitel"/>
         <w:rPr>
           <w:lang w:val="en-US"/>
         </w:rPr>
       </w:pPr>
-      <w:bookmarkStart w:id="0" w:name="_GoBack"/>
+      <w:proofErr w:type="spellStart"/>
+      <w:r>
+        <w:rPr>
+          <w:lang w:val="en-US"/>
+        </w:rPr>
+        <w:t>Untertitel</w:t>
+      </w:r>
+      <w:proofErr w:type="spellEnd"/>
+    </w:p>
+    <w:p>
+      <w:pPr>
+        <w:rPr>
+          <w:lang w:val="en-US"/>
+        </w:rPr>
+      </w:pPr>
+    </w:p>
+    <w:p>
+      <w:pPr>
+        <w:rPr>
+          <w:lang w:val="en-US"/>
+        </w:rPr>
+      </w:pPr>
+    </w:p>
+    <w:p>
+      <w:pPr>
+        <w:keepNext/>
+      </w:pPr>
       <w:r>
         <w:rPr>
           <w:noProof/>
-          <w:lang w:val="en-US"/>
         </w:rPr>
         <w:drawing>
           <wp:inline distT="0" distB="0" distL="0" distR="0" wp14:anchorId="4C7C77BF" wp14:editId="351BE630">
@@ -70,239 +106,50 @@
     </w:p>
     <w:p>
       <w:pPr>
-        <w:pStyle w:val="Abbildung"/>
-        <w:spacing w:before="120" w:after="120" w:line="240" w:lineRule="auto"/>
-        <w:rPr>
-          <w:b w:val="0"/>
-          <w:lang w:val="en-US"/>
-        </w:rPr>
-      </w:pPr>
-      <w:bookmarkStart w:id="1" w:name="_Ref64963436"/>
-      <w:bookmarkStart w:id="2" w:name="_Toc72408280"/>
-      <w:proofErr w:type="spellStart"/>
-      <w:r>
+        <w:pStyle w:val="Beschriftung"/>
         <w:rPr>
           <w:lang w:val="en-US"/>
         </w:rPr>
-        <w:t>Abbildung</w:t>
+      </w:pPr>
+      <w:bookmarkStart w:id="0" w:name="_GoBack"/>
+      <w:r>
+        <w:t xml:space="preserve">Abbildung </w:t>
       </w:r>
-      <w:proofErr w:type="spellEnd"/>
+      <w:bookmarkEnd w:id="0"/>
       <w:r>
-        <w:rPr>
-          <w:lang w:val="en-US"/>
-        </w:rPr>
-        <w:t xml:space="preserve"> </w:t>
-      </w:r>
-      <w:r>
-        <w:rPr>
-          <w:lang w:val="en-US"/>
-        </w:rPr>
         <w:fldChar w:fldCharType="begin"/>
       </w:r>
       <w:r>
-        <w:rPr>
-          <w:lang w:val="en-US"/>
-        </w:rPr>
         <w:instrText xml:space="preserve"> SEQ Abbildung \* ARABIC </w:instrText>
       </w:r>
       <w:r>
-        <w:rPr>
-          <w:lang w:val="en-US"/>
-        </w:rPr>
         <w:fldChar w:fldCharType="separate"/>
       </w:r>
       <w:r>
         <w:rPr>
           <w:noProof/>
-          <w:lang w:val="en-US"/>
         </w:rPr>
         <w:t>1</w:t>
       </w:r>
       <w:r>
-        <w:rPr>
-          <w:noProof/>
-          <w:lang w:val="en-US"/>
-        </w:rPr>
         <w:fldChar w:fldCharType="end"/>
       </w:r>
-      <w:bookmarkEnd w:id="1"/>
       <w:r>
-        <w:rPr>
-          <w:lang w:val="en-US"/>
-        </w:rPr>
-        <w:t xml:space="preserve">: </w:t>
+        <w:t xml:space="preserve"> Beliebiges Bild</w:t>
       </w:r>
-      <w:proofErr w:type="spellStart"/>
-      <w:r>
+    </w:p>
+    <w:p>
+      <w:pPr>
+        <w:pStyle w:val="Abbildung"/>
+        <w:spacing w:before="120" w:after="120" w:line="240" w:lineRule="auto"/>
+        <w:ind w:left="0" w:firstLine="0"/>
         <w:rPr>
           <w:b w:val="0"/>
           <w:lang w:val="en-US"/>
         </w:rPr>
-        <w:t>Beliebiges</w:t>
-      </w:r>
-      <w:proofErr w:type="spellEnd"/>
-      <w:r>
-        <w:rPr>
-          <w:b w:val="0"/>
-          <w:lang w:val="en-US"/>
-        </w:rPr>
-        <w:t xml:space="preserve"> </w:t>
-      </w:r>
-      <w:proofErr w:type="spellStart"/>
-      <w:r>
-        <w:rPr>
-          <w:b w:val="0"/>
-          <w:lang w:val="en-US"/>
-        </w:rPr>
-        <w:t>Bild</w:t>
-      </w:r>
-      <w:proofErr w:type="spellEnd"/>
-      <w:r>
-        <w:rPr>
-          <w:b w:val="0"/>
-          <w:lang w:val="en-US"/>
-        </w:rPr>
-        <w:t xml:space="preserve"> </w:t>
-      </w:r>
-      <w:proofErr w:type="spellStart"/>
-      <w:r>
-        <w:rPr>
-          <w:b w:val="0"/>
-          <w:lang w:val="en-US"/>
-        </w:rPr>
-        <w:t>mit</w:t>
-      </w:r>
-      <w:proofErr w:type="spellEnd"/>
-      <w:r>
-        <w:rPr>
-          <w:b w:val="0"/>
-          <w:lang w:val="en-US"/>
-        </w:rPr>
-        <w:t xml:space="preserve"> </w:t>
-      </w:r>
-      <w:proofErr w:type="spellStart"/>
-      <w:r>
-        <w:rPr>
-          <w:b w:val="0"/>
-          <w:lang w:val="en-US"/>
-        </w:rPr>
-        <w:t>Beschriftung</w:t>
-      </w:r>
-      <w:proofErr w:type="spellEnd"/>
-      <w:r>
-        <w:rPr>
-          <w:b w:val="0"/>
-          <w:lang w:val="en-US"/>
-        </w:rPr>
-        <w:t xml:space="preserve"> und </w:t>
-      </w:r>
-      <w:proofErr w:type="spellStart"/>
-      <w:r>
-        <w:rPr>
-          <w:b w:val="0"/>
-          <w:lang w:val="en-US"/>
-        </w:rPr>
-        <w:t>beliebigem</w:t>
-      </w:r>
-      <w:proofErr w:type="spellEnd"/>
-      <w:r>
-        <w:rPr>
-          <w:b w:val="0"/>
-          <w:lang w:val="en-US"/>
-        </w:rPr>
-        <w:t xml:space="preserve"> </w:t>
-      </w:r>
-      <w:proofErr w:type="spellStart"/>
-      <w:r>
-        <w:rPr>
-          <w:b w:val="0"/>
-          <w:lang w:val="en-US"/>
-        </w:rPr>
-        <w:t>Z</w:t>
-      </w:r>
-      <w:r>
-        <w:rPr>
-          <w:b w:val="0"/>
-          <w:lang w:val="en-US"/>
-        </w:rPr>
-        <w:t>itat</w:t>
-      </w:r>
-      <w:proofErr w:type="spellEnd"/>
-      <w:r>
-        <w:rPr>
-          <w:b w:val="0"/>
-          <w:lang w:val="en-US"/>
-        </w:rPr>
-        <w:t xml:space="preserve"> </w:t>
-      </w:r>
-      <w:sdt>
-        <w:sdtPr>
-          <w:rPr>
-            <w:b w:val="0"/>
-            <w:lang w:val="en-US"/>
-          </w:rPr>
-          <w:id w:val="-2011666932"/>
-          <w:citation/>
-        </w:sdtPr>
-        <w:sdtEndPr/>
-        <w:sdtContent>
-          <w:r>
-            <w:rPr>
-              <w:b w:val="0"/>
-              <w:lang w:val="en-US"/>
-            </w:rPr>
-            <w:fldChar w:fldCharType="begin"/>
-          </w:r>
-          <w:r>
-            <w:rPr>
-              <w:b w:val="0"/>
-              <w:lang w:val="en-US"/>
-            </w:rPr>
-            <w:instrText xml:space="preserve"> CITATION DEU1 \l 1031 </w:instrText>
-          </w:r>
-          <w:r>
-            <w:rPr>
-              <w:b w:val="0"/>
-              <w:lang w:val="en-US"/>
-            </w:rPr>
-            <w:fldChar w:fldCharType="separate"/>
-          </w:r>
-          <w:r>
-            <w:rPr>
-              <w:noProof/>
-              <w:lang w:val="en-US"/>
-            </w:rPr>
-            <w:t>[1]</w:t>
-          </w:r>
-          <w:r>
-            <w:rPr>
-              <w:b w:val="0"/>
-              <w:lang w:val="en-US"/>
-            </w:rPr>
-            <w:fldChar w:fldCharType="end"/>
-          </w:r>
-        </w:sdtContent>
-      </w:sdt>
-      <w:r>
-        <w:rPr>
-          <w:b w:val="0"/>
-          <w:lang w:val="en-US"/>
-        </w:rPr>
-        <w:t>.</w:t>
-      </w:r>
-      <w:bookmarkEnd w:id="2"/>
+      </w:pPr>
     </w:p>
-    <w:p>
-      <w:pPr>
-        <w:pStyle w:val="Abbildung"/>
-        <w:spacing w:before="120" w:after="120" w:line="240" w:lineRule="auto"/>
-        <w:rPr>
-          <w:b w:val="0"/>
-          <w:lang w:val="en-US"/>
-        </w:rPr>
-      </w:pPr>
-    </w:p>
-    <w:bookmarkStart w:id="3" w:name="_Toc72408890" w:displacedByCustomXml="next"/>
+    <w:bookmarkStart w:id="1" w:name="_Toc72408890" w:displacedByCustomXml="next"/>
     <w:sdt>
       <w:sdtPr>
         <w:rPr>
@@ -355,7 +202,7 @@
             </w:rPr>
             <w:t>Bearbeitungsgrundlagen</w:t>
           </w:r>
-          <w:bookmarkEnd w:id="3"/>
+          <w:bookmarkEnd w:id="1"/>
           <w:proofErr w:type="spellEnd"/>
         </w:p>
         <w:sdt>
@@ -501,12 +348,13 @@
           <w:lang w:val="en-US"/>
         </w:rPr>
       </w:pPr>
-      <w:bookmarkStart w:id="4" w:name="_Toc72408891"/>
+      <w:bookmarkStart w:id="2" w:name="_Toc72408891"/>
       <w:proofErr w:type="spellStart"/>
       <w:r>
         <w:rPr>
           <w:lang w:val="en-US"/>
         </w:rPr>
+        <w:lastRenderedPageBreak/>
         <w:t>Mes</w:t>
       </w:r>
       <w:r>
@@ -529,7 +377,7 @@
         </w:rPr>
         <w:t>Untersuchung</w:t>
       </w:r>
-      <w:bookmarkEnd w:id="4"/>
+      <w:bookmarkEnd w:id="2"/>
       <w:proofErr w:type="spellEnd"/>
     </w:p>
     <w:p>
@@ -547,7 +395,7 @@
           <w:lang w:val="en-US"/>
         </w:rPr>
       </w:pPr>
-      <w:bookmarkStart w:id="5" w:name="_Toc72408892"/>
+      <w:bookmarkStart w:id="3" w:name="_Toc72408892"/>
       <w:proofErr w:type="spellStart"/>
       <w:r>
         <w:rPr>
@@ -555,7 +403,7 @@
         </w:rPr>
         <w:t>Messgeräte</w:t>
       </w:r>
-      <w:bookmarkEnd w:id="5"/>
+      <w:bookmarkEnd w:id="3"/>
       <w:proofErr w:type="spellEnd"/>
     </w:p>
     <w:p>
@@ -579,8 +427,8 @@
           <w:lang w:val="en-US"/>
         </w:rPr>
       </w:pPr>
-      <w:bookmarkStart w:id="6" w:name="_Ref63341825"/>
-      <w:bookmarkStart w:id="7" w:name="_Toc72408277"/>
+      <w:bookmarkStart w:id="4" w:name="_Ref63341825"/>
+      <w:bookmarkStart w:id="5" w:name="_Toc72408277"/>
       <w:proofErr w:type="spellStart"/>
       <w:r>
         <w:rPr>
@@ -627,7 +475,7 @@
         </w:rPr>
         <w:fldChar w:fldCharType="end"/>
       </w:r>
-      <w:bookmarkEnd w:id="6"/>
+      <w:bookmarkEnd w:id="4"/>
       <w:r>
         <w:rPr>
           <w:lang w:val="en-US"/>
@@ -650,7 +498,7 @@
         </w:rPr>
         <w:t xml:space="preserve"> </w:t>
       </w:r>
-      <w:bookmarkEnd w:id="7"/>
+      <w:bookmarkEnd w:id="5"/>
     </w:p>
     <w:tbl>
       <w:tblPr>
@@ -806,7 +654,6 @@
                 <w:b/>
                 <w:lang w:val="en-US"/>
               </w:rPr>
-              <w:lastRenderedPageBreak/>
               <w:t>Gerät</w:t>
             </w:r>
             <w:proofErr w:type="spellEnd"/>
@@ -1565,7 +1412,7 @@
           <w:lang w:val="en-US"/>
         </w:rPr>
       </w:pPr>
-      <w:bookmarkStart w:id="8" w:name="_Toc72408893"/>
+      <w:bookmarkStart w:id="6" w:name="_Toc72408893"/>
       <w:proofErr w:type="spellStart"/>
       <w:r>
         <w:rPr>
@@ -1587,7 +1434,7 @@
         </w:rPr>
         <w:t>Bemerkung</w:t>
       </w:r>
-      <w:bookmarkEnd w:id="8"/>
+      <w:bookmarkEnd w:id="6"/>
       <w:proofErr w:type="spellEnd"/>
     </w:p>
     <w:p>
@@ -1616,7 +1463,6 @@
         <w:t>T</w:t>
       </w:r>
     </w:p>
-    <w:bookmarkEnd w:id="0"/>
     <w:p>
       <w:pPr>
         <w:spacing w:after="0" w:line="240" w:lineRule="auto"/>
@@ -1632,6 +1478,7 @@
       <w:pgSz w:w="11906" w:h="16838" w:code="9"/>
       <w:pgMar w:top="851" w:right="851" w:bottom="851" w:left="1418" w:header="567" w:footer="850" w:gutter="0"/>
       <w:cols w:space="708"/>
+      <w:titlePg/>
       <w:docGrid w:linePitch="360"/>
     </w:sectPr>
   </w:body>
@@ -1685,7 +1532,7 @@
       <w:rPr>
         <w:noProof/>
       </w:rPr>
-      <w:t>12</w:t>
+      <w:t>2</w:t>
     </w:r>
     <w:r>
       <w:rPr>
@@ -1713,10 +1560,7 @@
       <w:rPr>
         <w:rStyle w:val="SeitenzahlenZchn"/>
       </w:rPr>
-      <w:t>Seite</w:t>
-    </w:r>
-    <w:r>
-      <w:t xml:space="preserve"> </w:t>
+      <w:t xml:space="preserve">Page </w:t>
     </w:r>
     <w:r>
       <w:fldChar w:fldCharType="begin"/>
@@ -1731,7 +1575,7 @@
       <w:rPr>
         <w:noProof/>
       </w:rPr>
-      <w:t>3</w:t>
+      <w:t>2</w:t>
     </w:r>
     <w:r>
       <w:rPr>
@@ -1740,7 +1584,10 @@
       <w:fldChar w:fldCharType="end"/>
     </w:r>
     <w:r>
-      <w:t xml:space="preserve"> von </w:t>
+      <w:t xml:space="preserve"> </w:t>
+    </w:r>
+    <w:r>
+      <w:t xml:space="preserve">of </w:t>
     </w:r>
     <w:r>
       <w:fldChar w:fldCharType="begin"/>
@@ -4040,18 +3887,19 @@
     <w:link w:val="TitelZchn"/>
     <w:uiPriority w:val="10"/>
     <w:qFormat/>
-    <w:rsid w:val="00436B4B"/>
+    <w:rsid w:val="00101150"/>
     <w:pPr>
-      <w:spacing w:before="840" w:after="600"/>
+      <w:spacing w:before="840" w:after="600" w:line="240" w:lineRule="auto"/>
       <w:contextualSpacing/>
       <w:jc w:val="both"/>
     </w:pPr>
     <w:rPr>
-      <w:color w:val="D7212A"/>
+      <w:color w:val="002060"/>
       <w:spacing w:val="60"/>
       <w:kern w:val="28"/>
-      <w:sz w:val="74"/>
-      <w:szCs w:val="74"/>
+      <w:sz w:val="56"/>
+      <w:szCs w:val="56"/>
+      <w:lang w:val="en-US"/>
     </w:rPr>
   </w:style>
   <w:style w:type="character" w:customStyle="1" w:styleId="TitelZchn">
@@ -4059,14 +3907,15 @@
     <w:basedOn w:val="Absatz-Standardschriftart"/>
     <w:link w:val="Titel"/>
     <w:uiPriority w:val="10"/>
-    <w:rsid w:val="00436B4B"/>
+    <w:rsid w:val="00101150"/>
     <w:rPr>
       <w:rFonts w:ascii="Arial" w:hAnsi="Arial" w:cs="Arial"/>
-      <w:color w:val="D7212A"/>
+      <w:color w:val="002060"/>
       <w:spacing w:val="60"/>
       <w:kern w:val="28"/>
-      <w:sz w:val="74"/>
-      <w:szCs w:val="74"/>
+      <w:sz w:val="56"/>
+      <w:szCs w:val="56"/>
+      <w:lang w:val="en-US"/>
     </w:rPr>
   </w:style>
   <w:style w:type="character" w:customStyle="1" w:styleId="berschrift1Zchn">
@@ -5020,7 +4869,7 @@
 </file>
 
 <file path=customXml/itemProps1.xml><?xml version="1.0" encoding="utf-8"?>
-<ds:datastoreItem xmlns:ds="http://schemas.openxmlformats.org/officeDocument/2006/customXml" ds:itemID="{00A5AD39-0AA7-4A1C-808E-E5A1407F66B8}">
+<ds:datastoreItem xmlns:ds="http://schemas.openxmlformats.org/officeDocument/2006/customXml" ds:itemID="{ABC78025-6FC4-480D-9EE2-9615938F910E}">
   <ds:schemaRefs>
     <ds:schemaRef ds:uri="http://schemas.openxmlformats.org/officeDocument/2006/bibliography"/>
   </ds:schemaRefs>

</xml_diff>